<commit_message>
Adding notes to plan.
</commit_message>
<xml_diff>
--- a/Planning/AtlasAnalysis_ProjectPlan.docx
+++ b/Planning/AtlasAnalysis_ProjectPlan.docx
@@ -1826,6 +1826,36 @@
               <w:tc>
                 <w:tcPr>
                   <w:tcW w:w="0" w:type="auto"/>
+                  <w:shd w:val="clear" w:color="auto" w:fill="92D050"/>
+                  <w:noWrap/>
+                  <w:vAlign w:val="center"/>
+                </w:tcPr>
+                <w:p>
+                  <w:pPr>
+                    <w:spacing w:before="0"/>
+                    <w:contextualSpacing/>
+                    <w:rPr>
+                      <w:sz w:val="16"/>
+                      <w:szCs w:val="16"/>
+                    </w:rPr>
+                  </w:pPr>
+                  <w:r>
+                    <w:rPr>
+                      <w:sz w:val="16"/>
+                      <w:szCs w:val="16"/>
+                    </w:rPr>
+                    <w:t>Complete</w:t>
+                  </w:r>
+                </w:p>
+              </w:tc>
+            </w:tr>
+            <w:tr>
+              <w:trPr>
+                <w:trHeight w:val="300"/>
+              </w:trPr>
+              <w:tc>
+                <w:tcPr>
+                  <w:tcW w:w="0" w:type="auto"/>
                   <w:shd w:val="clear" w:color="auto" w:fill="FFFF00"/>
                   <w:noWrap/>
                   <w:vAlign w:val="center"/>
@@ -2289,7 +2319,7 @@
         <w:tc>
           <w:tcPr>
             <w:tcW w:w="0" w:type="auto"/>
-            <w:shd w:val="clear" w:color="auto" w:fill="FFC000"/>
+            <w:shd w:val="clear" w:color="auto" w:fill="92D050"/>
           </w:tcPr>
           <w:p>
             <w:pPr>
@@ -2313,24 +2343,24 @@
         <w:tc>
           <w:tcPr>
             <w:tcW w:w="0" w:type="auto"/>
-            <w:shd w:val="clear" w:color="auto" w:fill="FFC000"/>
-          </w:tcPr>
-          <w:p>
-            <w:pPr>
-              <w:spacing w:before="0"/>
-              <w:contextualSpacing/>
-              <w:cnfStyle w:val="000000000000" w:firstRow="0" w:lastRow="0" w:firstColumn="0" w:lastColumn="0" w:oddVBand="0" w:evenVBand="0" w:oddHBand="0" w:evenHBand="0" w:firstRowFirstColumn="0" w:firstRowLastColumn="0" w:lastRowFirstColumn="0" w:lastRowLastColumn="0"/>
-              <w:rPr>
-                <w:sz w:val="10"/>
-                <w:szCs w:val="10"/>
-              </w:rPr>
-            </w:pPr>
-          </w:p>
-        </w:tc>
-        <w:tc>
-          <w:tcPr>
-            <w:tcW w:w="0" w:type="auto"/>
-            <w:shd w:val="clear" w:color="auto" w:fill="FFC000"/>
+            <w:shd w:val="clear" w:color="auto" w:fill="92D050"/>
+          </w:tcPr>
+          <w:p>
+            <w:pPr>
+              <w:spacing w:before="0"/>
+              <w:contextualSpacing/>
+              <w:cnfStyle w:val="000000000000" w:firstRow="0" w:lastRow="0" w:firstColumn="0" w:lastColumn="0" w:oddVBand="0" w:evenVBand="0" w:oddHBand="0" w:evenHBand="0" w:firstRowFirstColumn="0" w:firstRowLastColumn="0" w:lastRowFirstColumn="0" w:lastRowLastColumn="0"/>
+              <w:rPr>
+                <w:sz w:val="10"/>
+                <w:szCs w:val="10"/>
+              </w:rPr>
+            </w:pPr>
+          </w:p>
+        </w:tc>
+        <w:tc>
+          <w:tcPr>
+            <w:tcW w:w="0" w:type="auto"/>
+            <w:shd w:val="clear" w:color="auto" w:fill="92D050"/>
           </w:tcPr>
           <w:p>
             <w:pPr>
@@ -2354,7 +2384,7 @@
         <w:tc>
           <w:tcPr>
             <w:tcW w:w="0" w:type="auto"/>
-            <w:shd w:val="clear" w:color="auto" w:fill="FFC000"/>
+            <w:shd w:val="clear" w:color="auto" w:fill="92D050"/>
             <w:noWrap/>
           </w:tcPr>
           <w:p>
@@ -2650,7 +2680,7 @@
         <w:tc>
           <w:tcPr>
             <w:tcW w:w="0" w:type="auto"/>
-            <w:shd w:val="clear" w:color="auto" w:fill="FFC000"/>
+            <w:shd w:val="clear" w:color="auto" w:fill="92D050"/>
           </w:tcPr>
           <w:p>
             <w:pPr>
@@ -2674,24 +2704,24 @@
         <w:tc>
           <w:tcPr>
             <w:tcW w:w="0" w:type="auto"/>
-            <w:shd w:val="clear" w:color="auto" w:fill="FFC000"/>
-          </w:tcPr>
-          <w:p>
-            <w:pPr>
-              <w:spacing w:before="0"/>
-              <w:contextualSpacing/>
-              <w:cnfStyle w:val="000000000000" w:firstRow="0" w:lastRow="0" w:firstColumn="0" w:lastColumn="0" w:oddVBand="0" w:evenVBand="0" w:oddHBand="0" w:evenHBand="0" w:firstRowFirstColumn="0" w:firstRowLastColumn="0" w:lastRowFirstColumn="0" w:lastRowLastColumn="0"/>
-              <w:rPr>
-                <w:sz w:val="10"/>
-                <w:szCs w:val="10"/>
-              </w:rPr>
-            </w:pPr>
-          </w:p>
-        </w:tc>
-        <w:tc>
-          <w:tcPr>
-            <w:tcW w:w="0" w:type="auto"/>
-            <w:shd w:val="clear" w:color="auto" w:fill="FFC000"/>
+            <w:shd w:val="clear" w:color="auto" w:fill="92D050"/>
+          </w:tcPr>
+          <w:p>
+            <w:pPr>
+              <w:spacing w:before="0"/>
+              <w:contextualSpacing/>
+              <w:cnfStyle w:val="000000000000" w:firstRow="0" w:lastRow="0" w:firstColumn="0" w:lastColumn="0" w:oddVBand="0" w:evenVBand="0" w:oddHBand="0" w:evenHBand="0" w:firstRowFirstColumn="0" w:firstRowLastColumn="0" w:lastRowFirstColumn="0" w:lastRowLastColumn="0"/>
+              <w:rPr>
+                <w:sz w:val="10"/>
+                <w:szCs w:val="10"/>
+              </w:rPr>
+            </w:pPr>
+          </w:p>
+        </w:tc>
+        <w:tc>
+          <w:tcPr>
+            <w:tcW w:w="0" w:type="auto"/>
+            <w:shd w:val="clear" w:color="auto" w:fill="92D050"/>
           </w:tcPr>
           <w:p>
             <w:pPr>
@@ -2715,7 +2745,7 @@
         <w:tc>
           <w:tcPr>
             <w:tcW w:w="0" w:type="auto"/>
-            <w:shd w:val="clear" w:color="auto" w:fill="FFC000"/>
+            <w:shd w:val="clear" w:color="auto" w:fill="92D050"/>
             <w:noWrap/>
           </w:tcPr>
           <w:p>
@@ -3644,7 +3674,7 @@
         <w:tc>
           <w:tcPr>
             <w:tcW w:w="0" w:type="auto"/>
-            <w:shd w:val="clear" w:color="auto" w:fill="FFC000"/>
+            <w:shd w:val="clear" w:color="auto" w:fill="92D050"/>
           </w:tcPr>
           <w:p>
             <w:pPr>
@@ -3668,24 +3698,24 @@
         <w:tc>
           <w:tcPr>
             <w:tcW w:w="0" w:type="auto"/>
-            <w:shd w:val="clear" w:color="auto" w:fill="FFC000"/>
-          </w:tcPr>
-          <w:p>
-            <w:pPr>
-              <w:spacing w:before="0"/>
-              <w:contextualSpacing/>
-              <w:cnfStyle w:val="000000000000" w:firstRow="0" w:lastRow="0" w:firstColumn="0" w:lastColumn="0" w:oddVBand="0" w:evenVBand="0" w:oddHBand="0" w:evenHBand="0" w:firstRowFirstColumn="0" w:firstRowLastColumn="0" w:lastRowFirstColumn="0" w:lastRowLastColumn="0"/>
-              <w:rPr>
-                <w:sz w:val="10"/>
-                <w:szCs w:val="10"/>
-              </w:rPr>
-            </w:pPr>
-          </w:p>
-        </w:tc>
-        <w:tc>
-          <w:tcPr>
-            <w:tcW w:w="0" w:type="auto"/>
-            <w:shd w:val="clear" w:color="auto" w:fill="FFC000"/>
+            <w:shd w:val="clear" w:color="auto" w:fill="92D050"/>
+          </w:tcPr>
+          <w:p>
+            <w:pPr>
+              <w:spacing w:before="0"/>
+              <w:contextualSpacing/>
+              <w:cnfStyle w:val="000000000000" w:firstRow="0" w:lastRow="0" w:firstColumn="0" w:lastColumn="0" w:oddVBand="0" w:evenVBand="0" w:oddHBand="0" w:evenHBand="0" w:firstRowFirstColumn="0" w:firstRowLastColumn="0" w:lastRowFirstColumn="0" w:lastRowLastColumn="0"/>
+              <w:rPr>
+                <w:sz w:val="10"/>
+                <w:szCs w:val="10"/>
+              </w:rPr>
+            </w:pPr>
+          </w:p>
+        </w:tc>
+        <w:tc>
+          <w:tcPr>
+            <w:tcW w:w="0" w:type="auto"/>
+            <w:shd w:val="clear" w:color="auto" w:fill="92D050"/>
           </w:tcPr>
           <w:p>
             <w:pPr>
@@ -3709,7 +3739,7 @@
         <w:tc>
           <w:tcPr>
             <w:tcW w:w="0" w:type="auto"/>
-            <w:shd w:val="clear" w:color="auto" w:fill="FFC000"/>
+            <w:shd w:val="clear" w:color="auto" w:fill="92D050"/>
             <w:noWrap/>
           </w:tcPr>
           <w:p>
@@ -6083,7 +6113,6 @@
                 <w:sz w:val="10"/>
                 <w:szCs w:val="10"/>
               </w:rPr>
-              <w:lastRenderedPageBreak/>
               <w:t>Suggest 2-3 actions that can be taken to increase sales, and justify with plots.</w:t>
             </w:r>
           </w:p>
@@ -13682,6 +13711,7 @@
         <w:tc>
           <w:tcPr>
             <w:tcW w:w="0" w:type="auto"/>
+            <w:shd w:val="clear" w:color="auto" w:fill="FFFF00"/>
           </w:tcPr>
           <w:p>
             <w:pPr>
@@ -13705,6 +13735,7 @@
         <w:tc>
           <w:tcPr>
             <w:tcW w:w="0" w:type="auto"/>
+            <w:shd w:val="clear" w:color="auto" w:fill="FFFF00"/>
           </w:tcPr>
           <w:p>
             <w:pPr>
@@ -13728,40 +13759,49 @@
         <w:tc>
           <w:tcPr>
             <w:tcW w:w="0" w:type="auto"/>
-          </w:tcPr>
-          <w:p>
-            <w:pPr>
-              <w:spacing w:before="0"/>
-              <w:contextualSpacing/>
-              <w:cnfStyle w:val="000000000000" w:firstRow="0" w:lastRow="0" w:firstColumn="0" w:lastColumn="0" w:oddVBand="0" w:evenVBand="0" w:oddHBand="0" w:evenHBand="0" w:firstRowFirstColumn="0" w:firstRowLastColumn="0" w:lastRowFirstColumn="0" w:lastRowLastColumn="0"/>
-              <w:rPr>
-                <w:sz w:val="10"/>
-                <w:szCs w:val="10"/>
-              </w:rPr>
-            </w:pPr>
-          </w:p>
-        </w:tc>
-        <w:tc>
-          <w:tcPr>
-            <w:tcW w:w="0" w:type="auto"/>
-            <w:noWrap/>
-          </w:tcPr>
-          <w:p>
-            <w:pPr>
-              <w:spacing w:before="0"/>
-              <w:contextualSpacing/>
-              <w:cnfStyle w:val="000000000000" w:firstRow="0" w:lastRow="0" w:firstColumn="0" w:lastColumn="0" w:oddVBand="0" w:evenVBand="0" w:oddHBand="0" w:evenHBand="0" w:firstRowFirstColumn="0" w:firstRowLastColumn="0" w:lastRowFirstColumn="0" w:lastRowLastColumn="0"/>
-              <w:rPr>
-                <w:sz w:val="10"/>
-                <w:szCs w:val="10"/>
-              </w:rPr>
-            </w:pPr>
-            <w:r>
-              <w:rPr>
-                <w:sz w:val="10"/>
-                <w:szCs w:val="10"/>
-              </w:rPr>
-              <w:t>Implement served/hosted dashboard?</w:t>
+            <w:shd w:val="clear" w:color="auto" w:fill="FFFF00"/>
+          </w:tcPr>
+          <w:p>
+            <w:pPr>
+              <w:spacing w:before="0"/>
+              <w:contextualSpacing/>
+              <w:cnfStyle w:val="000000000000" w:firstRow="0" w:lastRow="0" w:firstColumn="0" w:lastColumn="0" w:oddVBand="0" w:evenVBand="0" w:oddHBand="0" w:evenHBand="0" w:firstRowFirstColumn="0" w:firstRowLastColumn="0" w:lastRowFirstColumn="0" w:lastRowLastColumn="0"/>
+              <w:rPr>
+                <w:sz w:val="10"/>
+                <w:szCs w:val="10"/>
+              </w:rPr>
+            </w:pPr>
+          </w:p>
+        </w:tc>
+        <w:tc>
+          <w:tcPr>
+            <w:tcW w:w="0" w:type="auto"/>
+            <w:shd w:val="clear" w:color="auto" w:fill="FFFF00"/>
+            <w:noWrap/>
+          </w:tcPr>
+          <w:p>
+            <w:pPr>
+              <w:spacing w:before="0"/>
+              <w:contextualSpacing/>
+              <w:cnfStyle w:val="000000000000" w:firstRow="0" w:lastRow="0" w:firstColumn="0" w:lastColumn="0" w:oddVBand="0" w:evenVBand="0" w:oddHBand="0" w:evenHBand="0" w:firstRowFirstColumn="0" w:firstRowLastColumn="0" w:lastRowFirstColumn="0" w:lastRowLastColumn="0"/>
+              <w:rPr>
+                <w:sz w:val="10"/>
+                <w:szCs w:val="10"/>
+              </w:rPr>
+            </w:pPr>
+            <w:r>
+              <w:rPr>
+                <w:sz w:val="10"/>
+                <w:szCs w:val="10"/>
+              </w:rPr>
+              <w:t>Implement served/hosted dashboard</w:t>
+            </w:r>
+            <w:r>
+              <w:rPr>
+                <w:sz w:val="10"/>
+                <w:szCs w:val="10"/>
+              </w:rPr>
+              <w:t>.</w:t>
             </w:r>
           </w:p>
         </w:tc>

</xml_diff>